<commit_message>
After update to add employee use case in week 2
</commit_message>
<xml_diff>
--- a/Week 02 - Use Case Definitions (first draft)/UseCase.AddEmployee.docx
+++ b/Week 02 - Use Case Definitions (first draft)/UseCase.AddEmployee.docx
@@ -7,7 +7,575 @@
         <w:pStyle w:val="Heading1"/>
       </w:pPr>
       <w:r>
+        <w:t>Use Case</w:t>
+      </w:r>
+    </w:p>
+    <w:tbl>
+      <w:tblPr>
+        <w:tblStyle w:val="TableGrid"/>
+        <w:tblW w:w="10875" w:type="dxa"/>
+        <w:tblBorders>
+          <w:top w:val="double" w:sz="4" w:space="0" w:color="auto"/>
+          <w:left w:val="double" w:sz="4" w:space="0" w:color="auto"/>
+          <w:bottom w:val="double" w:sz="4" w:space="0" w:color="auto"/>
+          <w:right w:val="double" w:sz="4" w:space="0" w:color="auto"/>
+          <w:insideH w:val="double" w:sz="4" w:space="0" w:color="auto"/>
+          <w:insideV w:val="double" w:sz="4" w:space="0" w:color="auto"/>
+        </w:tblBorders>
+        <w:tblLook w:val="04A0" w:firstRow="1" w:lastRow="0" w:firstColumn="1" w:lastColumn="0" w:noHBand="0" w:noVBand="1"/>
+      </w:tblPr>
+      <w:tblGrid>
+        <w:gridCol w:w="1965"/>
+        <w:gridCol w:w="8910"/>
+      </w:tblGrid>
+      <w:tr>
+        <w:tc>
+          <w:tcPr>
+            <w:tcW w:w="1965" w:type="dxa"/>
+          </w:tcPr>
+          <w:p>
+            <w:r>
+              <w:t>Use Case Name:</w:t>
+            </w:r>
+          </w:p>
+        </w:tc>
+        <w:tc>
+          <w:tcPr>
+            <w:tcW w:w="8910" w:type="dxa"/>
+          </w:tcPr>
+          <w:p>
+            <w:r>
+              <w:t>Add Employee</w:t>
+            </w:r>
+          </w:p>
+        </w:tc>
+      </w:tr>
+      <w:tr>
+        <w:tc>
+          <w:tcPr>
+            <w:tcW w:w="1965" w:type="dxa"/>
+          </w:tcPr>
+          <w:p>
+            <w:r>
+              <w:t>Use Case Persona:</w:t>
+            </w:r>
+          </w:p>
+        </w:tc>
+        <w:tc>
+          <w:tcPr>
+            <w:tcW w:w="8910" w:type="dxa"/>
+          </w:tcPr>
+          <w:p>
+            <w:r>
+              <w:t>Human Resources Administrator</w:t>
+            </w:r>
+          </w:p>
+        </w:tc>
+      </w:tr>
+      <w:tr>
+        <w:tc>
+          <w:tcPr>
+            <w:tcW w:w="1965" w:type="dxa"/>
+          </w:tcPr>
+          <w:p>
+            <w:r>
+              <w:t>Summary:</w:t>
+            </w:r>
+          </w:p>
+        </w:tc>
+        <w:tc>
+          <w:tcPr>
+            <w:tcW w:w="8910" w:type="dxa"/>
+          </w:tcPr>
+          <w:p>
+            <w:r>
+              <w:t>This use case allows a human resources administrator to add a new employee to the system.</w:t>
+            </w:r>
+          </w:p>
+        </w:tc>
+      </w:tr>
+      <w:tr>
+        <w:tc>
+          <w:tcPr>
+            <w:tcW w:w="1965" w:type="dxa"/>
+          </w:tcPr>
+          <w:p>
+            <w:r>
+              <w:t>Basic Flow:</w:t>
+            </w:r>
+          </w:p>
+        </w:tc>
+        <w:tc>
+          <w:tcPr>
+            <w:tcW w:w="8910" w:type="dxa"/>
+          </w:tcPr>
+          <w:p>
+            <w:pPr>
+              <w:pStyle w:val="ListParagraph"/>
+              <w:numPr>
+                <w:ilvl w:val="0"/>
+                <w:numId w:val="2"/>
+              </w:numPr>
+            </w:pPr>
+            <w:r>
+              <w:t>Administrator opens form to add new employee (form is EXTERNAL to this system)</w:t>
+            </w:r>
+          </w:p>
+          <w:p>
+            <w:pPr>
+              <w:pStyle w:val="ListParagraph"/>
+              <w:numPr>
+                <w:ilvl w:val="1"/>
+                <w:numId w:val="2"/>
+              </w:numPr>
+              <w:ind w:left="526"/>
+            </w:pPr>
+            <w:r>
+              <w:t>Enter Employee Name (Title, First, Middle, Last, Suffix)</w:t>
+            </w:r>
+          </w:p>
+          <w:p>
+            <w:pPr>
+              <w:pStyle w:val="ListParagraph"/>
+              <w:numPr>
+                <w:ilvl w:val="1"/>
+                <w:numId w:val="2"/>
+              </w:numPr>
+              <w:ind w:left="526"/>
+            </w:pPr>
+            <w:r>
+              <w:t>Enter Employee SSN</w:t>
+            </w:r>
+          </w:p>
+          <w:p>
+            <w:pPr>
+              <w:pStyle w:val="ListParagraph"/>
+              <w:numPr>
+                <w:ilvl w:val="1"/>
+                <w:numId w:val="2"/>
+              </w:numPr>
+              <w:ind w:left="526"/>
+            </w:pPr>
+            <w:r>
+              <w:t>Enter Employee Type (Salaried or Hourly)</w:t>
+            </w:r>
+          </w:p>
+          <w:p>
+            <w:pPr>
+              <w:pStyle w:val="ListParagraph"/>
+              <w:numPr>
+                <w:ilvl w:val="1"/>
+                <w:numId w:val="2"/>
+              </w:numPr>
+              <w:ind w:left="526"/>
+            </w:pPr>
+            <w:r>
+              <w:t>Enter Employee Start Date</w:t>
+            </w:r>
+          </w:p>
+          <w:p>
+            <w:pPr>
+              <w:pStyle w:val="ListParagraph"/>
+              <w:numPr>
+                <w:ilvl w:val="1"/>
+                <w:numId w:val="2"/>
+              </w:numPr>
+              <w:ind w:left="526"/>
+            </w:pPr>
+            <w:r>
+              <w:t>Enter Employee Annual Salary or Hourly Rate (depends upon employee type)</w:t>
+            </w:r>
+          </w:p>
+          <w:p>
+            <w:pPr>
+              <w:pStyle w:val="ListParagraph"/>
+              <w:numPr>
+                <w:ilvl w:val="1"/>
+                <w:numId w:val="2"/>
+              </w:numPr>
+              <w:ind w:left="526"/>
+            </w:pPr>
+            <w:r>
+              <w:t>Add Employee Dependents</w:t>
+            </w:r>
+          </w:p>
+          <w:p>
+            <w:pPr>
+              <w:pStyle w:val="ListParagraph"/>
+              <w:numPr>
+                <w:ilvl w:val="2"/>
+                <w:numId w:val="2"/>
+              </w:numPr>
+              <w:ind w:left="706"/>
+            </w:pPr>
+            <w:r>
+              <w:t>Dependent name</w:t>
+            </w:r>
+          </w:p>
+          <w:p>
+            <w:pPr>
+              <w:pStyle w:val="ListParagraph"/>
+              <w:numPr>
+                <w:ilvl w:val="2"/>
+                <w:numId w:val="2"/>
+              </w:numPr>
+              <w:ind w:left="706"/>
+            </w:pPr>
+            <w:r>
+              <w:t>Dependent SSN</w:t>
+            </w:r>
+          </w:p>
+          <w:p>
+            <w:pPr>
+              <w:pStyle w:val="ListParagraph"/>
+              <w:numPr>
+                <w:ilvl w:val="2"/>
+                <w:numId w:val="2"/>
+              </w:numPr>
+              <w:ind w:left="706"/>
+            </w:pPr>
+            <w:r>
+              <w:t>Dependent type (spouse or child)</w:t>
+            </w:r>
+          </w:p>
+          <w:p>
+            <w:pPr>
+              <w:pStyle w:val="ListParagraph"/>
+              <w:numPr>
+                <w:ilvl w:val="1"/>
+                <w:numId w:val="2"/>
+              </w:numPr>
+              <w:ind w:left="526"/>
+            </w:pPr>
+            <w:r>
+              <w:t>Enter Employee Health Plan Choice</w:t>
+            </w:r>
+          </w:p>
+          <w:p>
+            <w:pPr>
+              <w:pStyle w:val="ListParagraph"/>
+              <w:numPr>
+                <w:ilvl w:val="0"/>
+                <w:numId w:val="2"/>
+              </w:numPr>
+            </w:pPr>
+            <w:r>
+              <w:t>Submit all data from populated form</w:t>
+            </w:r>
+          </w:p>
+          <w:p>
+            <w:pPr>
+              <w:pStyle w:val="ListParagraph"/>
+              <w:numPr>
+                <w:ilvl w:val="0"/>
+                <w:numId w:val="2"/>
+              </w:numPr>
+            </w:pPr>
+            <w:r>
+              <w:t>Validate data</w:t>
+            </w:r>
+          </w:p>
+          <w:p>
+            <w:pPr>
+              <w:pStyle w:val="ListParagraph"/>
+              <w:numPr>
+                <w:ilvl w:val="1"/>
+                <w:numId w:val="2"/>
+              </w:numPr>
+              <w:ind w:left="526"/>
+            </w:pPr>
+            <w:r>
+              <w:t>All required fields defined</w:t>
+            </w:r>
+          </w:p>
+          <w:p>
+            <w:pPr>
+              <w:pStyle w:val="ListParagraph"/>
+              <w:numPr>
+                <w:ilvl w:val="1"/>
+                <w:numId w:val="2"/>
+              </w:numPr>
+              <w:ind w:left="526"/>
+            </w:pPr>
+            <w:r>
+              <w:t>Confirm employee is NEW (i.e., SSN does not already exist in system)</w:t>
+            </w:r>
+          </w:p>
+          <w:p>
+            <w:pPr>
+              <w:pStyle w:val="ListParagraph"/>
+              <w:numPr>
+                <w:ilvl w:val="1"/>
+                <w:numId w:val="2"/>
+              </w:numPr>
+              <w:ind w:left="526"/>
+            </w:pPr>
+            <w:r>
+              <w:t>Confirm that start date is &gt; current date</w:t>
+            </w:r>
+          </w:p>
+          <w:p>
+            <w:pPr>
+              <w:pStyle w:val="ListParagraph"/>
+              <w:numPr>
+                <w:ilvl w:val="0"/>
+                <w:numId w:val="2"/>
+              </w:numPr>
+            </w:pPr>
+            <w:r>
+              <w:t>Insert Employee (Employee ID assigned)</w:t>
+            </w:r>
+          </w:p>
+        </w:tc>
+      </w:tr>
+      <w:tr>
+        <w:tc>
+          <w:tcPr>
+            <w:tcW w:w="1965" w:type="dxa"/>
+          </w:tcPr>
+          <w:p>
+            <w:r>
+              <w:t>Alternative Flows:</w:t>
+            </w:r>
+          </w:p>
+        </w:tc>
+        <w:tc>
+          <w:tcPr>
+            <w:tcW w:w="8910" w:type="dxa"/>
+          </w:tcPr>
+          <w:p>
+            <w:r>
+              <w:t>Step 3b:</w:t>
+            </w:r>
+          </w:p>
+          <w:p>
+            <w:pPr>
+              <w:pStyle w:val="ListParagraph"/>
+              <w:numPr>
+                <w:ilvl w:val="0"/>
+                <w:numId w:val="6"/>
+              </w:numPr>
+            </w:pPr>
+            <w:r>
+              <w:t>If employee is NOT new then administrator is informed that employee already exists and existing employee ID is provided.</w:t>
+            </w:r>
+          </w:p>
+          <w:p>
+            <w:pPr>
+              <w:pStyle w:val="ListParagraph"/>
+              <w:numPr>
+                <w:ilvl w:val="0"/>
+                <w:numId w:val="6"/>
+              </w:numPr>
+            </w:pPr>
+            <w:r>
+              <w:t>Administrator shifts to the Edit Employee use case.</w:t>
+            </w:r>
+          </w:p>
+        </w:tc>
+      </w:tr>
+      <w:tr>
+        <w:tc>
+          <w:tcPr>
+            <w:tcW w:w="1965" w:type="dxa"/>
+          </w:tcPr>
+          <w:p>
+            <w:r>
+              <w:t>Extension Points:</w:t>
+            </w:r>
+          </w:p>
+        </w:tc>
+        <w:tc>
+          <w:tcPr>
+            <w:tcW w:w="8910" w:type="dxa"/>
+          </w:tcPr>
+          <w:p>
+            <w:pPr>
+              <w:pStyle w:val="ExtensionPoint"/>
+            </w:pPr>
+            <w:r>
+              <w:t>New Employee Data Entry Form</w:t>
+            </w:r>
+          </w:p>
+        </w:tc>
+      </w:tr>
+      <w:tr>
+        <w:tc>
+          <w:tcPr>
+            <w:tcW w:w="1965" w:type="dxa"/>
+          </w:tcPr>
+          <w:p>
+            <w:r>
+              <w:t>Preconditions:</w:t>
+            </w:r>
+          </w:p>
+        </w:tc>
+        <w:tc>
+          <w:tcPr>
+            <w:tcW w:w="8910" w:type="dxa"/>
+          </w:tcPr>
+          <w:p>
+            <w:pPr>
+              <w:pStyle w:val="ListParagraph"/>
+              <w:numPr>
+                <w:ilvl w:val="0"/>
+                <w:numId w:val="5"/>
+              </w:numPr>
+              <w:ind w:left="256" w:hanging="256"/>
+            </w:pPr>
+            <w:r>
+              <w:t>Employee type and salary/hourly rate has been defined.</w:t>
+            </w:r>
+          </w:p>
+          <w:p>
+            <w:pPr>
+              <w:pStyle w:val="ListParagraph"/>
+              <w:numPr>
+                <w:ilvl w:val="0"/>
+                <w:numId w:val="5"/>
+              </w:numPr>
+              <w:ind w:left="256" w:hanging="256"/>
+            </w:pPr>
+            <w:r>
+              <w:t>Employee has provided all personal information (including a list of all dependents and health plan choice).</w:t>
+            </w:r>
+          </w:p>
+        </w:tc>
+      </w:tr>
+      <w:tr>
+        <w:tc>
+          <w:tcPr>
+            <w:tcW w:w="1965" w:type="dxa"/>
+          </w:tcPr>
+          <w:p>
+            <w:r>
+              <w:t>Postconditions:</w:t>
+            </w:r>
+          </w:p>
+        </w:tc>
+        <w:tc>
+          <w:tcPr>
+            <w:tcW w:w="8910" w:type="dxa"/>
+          </w:tcPr>
+          <w:p>
+            <w:r>
+              <w:t>Employee can clock in (if hourly) and will be included in payroll reports issued after start date.</w:t>
+            </w:r>
+          </w:p>
+        </w:tc>
+      </w:tr>
+      <w:tr>
+        <w:tc>
+          <w:tcPr>
+            <w:tcW w:w="1965" w:type="dxa"/>
+          </w:tcPr>
+          <w:p>
+            <w:r>
+              <w:t>Business Rules:</w:t>
+            </w:r>
+          </w:p>
+        </w:tc>
+        <w:tc>
+          <w:tcPr>
+            <w:tcW w:w="8910" w:type="dxa"/>
+          </w:tcPr>
+          <w:p>
+            <w:pPr>
+              <w:pStyle w:val="ListParagraph"/>
+              <w:numPr>
+                <w:ilvl w:val="0"/>
+                <w:numId w:val="7"/>
+              </w:numPr>
+            </w:pPr>
+            <w:r>
+              <w:t>All employees and dependents are fundamentally identified using their social security number (SSN) to avoid entering the same employee (or dependent) into the system more than one time.</w:t>
+            </w:r>
+          </w:p>
+          <w:p>
+            <w:pPr>
+              <w:pStyle w:val="ListParagraph"/>
+              <w:numPr>
+                <w:ilvl w:val="0"/>
+                <w:numId w:val="7"/>
+              </w:numPr>
+            </w:pPr>
+            <w:r>
+              <w:t>Employees must choose from available health plans.</w:t>
+            </w:r>
+          </w:p>
+          <w:p>
+            <w:pPr>
+              <w:pStyle w:val="ListParagraph"/>
+              <w:numPr>
+                <w:ilvl w:val="0"/>
+                <w:numId w:val="7"/>
+              </w:numPr>
+            </w:pPr>
+            <w:r>
+              <w:t>Salaried employees have an annual salary.</w:t>
+            </w:r>
+          </w:p>
+          <w:p>
+            <w:pPr>
+              <w:pStyle w:val="ListParagraph"/>
+              <w:numPr>
+                <w:ilvl w:val="0"/>
+                <w:numId w:val="7"/>
+              </w:numPr>
+            </w:pPr>
+            <w:r>
+              <w:t>Hourly employees have an hourly rate.</w:t>
+            </w:r>
+          </w:p>
+          <w:p>
+            <w:pPr>
+              <w:pStyle w:val="ListParagraph"/>
+              <w:numPr>
+                <w:ilvl w:val="0"/>
+                <w:numId w:val="7"/>
+              </w:numPr>
+            </w:pPr>
+            <w:r>
+              <w:t>Employees cannot be both hourly and salaried at the same time.</w:t>
+            </w:r>
+          </w:p>
+          <w:p>
+            <w:pPr>
+              <w:pStyle w:val="ListParagraph"/>
+              <w:numPr>
+                <w:ilvl w:val="0"/>
+                <w:numId w:val="7"/>
+              </w:numPr>
+            </w:pPr>
+            <w:r>
+              <w:t>Employees can be converted from hourly to salaried using the Edit Employee use case.</w:t>
+            </w:r>
+          </w:p>
+          <w:p>
+            <w:pPr>
+              <w:pStyle w:val="ListParagraph"/>
+              <w:numPr>
+                <w:ilvl w:val="1"/>
+                <w:numId w:val="7"/>
+              </w:numPr>
+            </w:pPr>
+            <w:r>
+              <w:t>Effective date of conversion MUST be the first day of the month (new pay period)</w:t>
+            </w:r>
+          </w:p>
+        </w:tc>
+      </w:tr>
+    </w:tbl>
+    <w:p/>
+    <w:p>
+      <w:pPr>
+        <w:pStyle w:val="Heading1"/>
+      </w:pPr>
+      <w:r>
         <w:t>Add Employee Use Case</w:t>
+      </w:r>
+      <w:r>
+        <w:t xml:space="preserve"> Notes</w:t>
       </w:r>
     </w:p>
     <w:p>
@@ -77,6 +645,7 @@
         </w:numPr>
       </w:pPr>
       <w:r>
+        <w:lastRenderedPageBreak/>
         <w:t>EmploymentStartDate</w:t>
       </w:r>
     </w:p>
@@ -534,7 +1103,6 @@
         <w:rPr>
           <w:lang w:eastAsia="en-US"/>
         </w:rPr>
-        <w:lastRenderedPageBreak/>
         <w:t>Insert Employee (Employee ID assigned)</w:t>
       </w:r>
     </w:p>
@@ -579,7 +1147,7 @@
     </w:p>
     <w:sectPr>
       <w:pgSz w:w="12240" w:h="15840"/>
-      <w:pgMar w:top="1440" w:right="1440" w:bottom="1440" w:left="1440" w:header="720" w:footer="720" w:gutter="0"/>
+      <w:pgMar w:top="720" w:right="720" w:bottom="720" w:left="720" w:header="720" w:footer="720" w:gutter="0"/>
       <w:cols w:space="720"/>
       <w:docGrid w:linePitch="360"/>
     </w:sectPr>
@@ -676,6 +1244,119 @@
     </w:lvl>
   </w:abstractNum>
   <w:abstractNum w:abstractNumId="1" w15:restartNumberingAfterBreak="0">
+    <w:nsid w:val="2E8850AF"/>
+    <w:multiLevelType w:val="hybridMultilevel"/>
+    <w:tmpl w:val="2628176E"/>
+    <w:lvl w:ilvl="0" w:tplc="04090001">
+      <w:start w:val="1"/>
+      <w:numFmt w:val="bullet"/>
+      <w:lvlText w:val=""/>
+      <w:lvlJc w:val="left"/>
+      <w:pPr>
+        <w:ind w:left="360" w:hanging="360"/>
+      </w:pPr>
+      <w:rPr>
+        <w:rFonts w:ascii="Symbol" w:hAnsi="Symbol" w:hint="default"/>
+      </w:rPr>
+    </w:lvl>
+    <w:lvl w:ilvl="1" w:tplc="04090003">
+      <w:start w:val="1"/>
+      <w:numFmt w:val="bullet"/>
+      <w:lvlText w:val="o"/>
+      <w:lvlJc w:val="left"/>
+      <w:pPr>
+        <w:ind w:left="1080" w:hanging="360"/>
+      </w:pPr>
+      <w:rPr>
+        <w:rFonts w:ascii="Courier New" w:hAnsi="Courier New" w:cs="Courier New" w:hint="default"/>
+      </w:rPr>
+    </w:lvl>
+    <w:lvl w:ilvl="2" w:tplc="04090005" w:tentative="1">
+      <w:start w:val="1"/>
+      <w:numFmt w:val="bullet"/>
+      <w:lvlText w:val=""/>
+      <w:lvlJc w:val="left"/>
+      <w:pPr>
+        <w:ind w:left="1800" w:hanging="360"/>
+      </w:pPr>
+      <w:rPr>
+        <w:rFonts w:ascii="Wingdings" w:hAnsi="Wingdings" w:hint="default"/>
+      </w:rPr>
+    </w:lvl>
+    <w:lvl w:ilvl="3" w:tplc="04090001" w:tentative="1">
+      <w:start w:val="1"/>
+      <w:numFmt w:val="bullet"/>
+      <w:lvlText w:val=""/>
+      <w:lvlJc w:val="left"/>
+      <w:pPr>
+        <w:ind w:left="2520" w:hanging="360"/>
+      </w:pPr>
+      <w:rPr>
+        <w:rFonts w:ascii="Symbol" w:hAnsi="Symbol" w:hint="default"/>
+      </w:rPr>
+    </w:lvl>
+    <w:lvl w:ilvl="4" w:tplc="04090003" w:tentative="1">
+      <w:start w:val="1"/>
+      <w:numFmt w:val="bullet"/>
+      <w:lvlText w:val="o"/>
+      <w:lvlJc w:val="left"/>
+      <w:pPr>
+        <w:ind w:left="3240" w:hanging="360"/>
+      </w:pPr>
+      <w:rPr>
+        <w:rFonts w:ascii="Courier New" w:hAnsi="Courier New" w:cs="Courier New" w:hint="default"/>
+      </w:rPr>
+    </w:lvl>
+    <w:lvl w:ilvl="5" w:tplc="04090005" w:tentative="1">
+      <w:start w:val="1"/>
+      <w:numFmt w:val="bullet"/>
+      <w:lvlText w:val=""/>
+      <w:lvlJc w:val="left"/>
+      <w:pPr>
+        <w:ind w:left="3960" w:hanging="360"/>
+      </w:pPr>
+      <w:rPr>
+        <w:rFonts w:ascii="Wingdings" w:hAnsi="Wingdings" w:hint="default"/>
+      </w:rPr>
+    </w:lvl>
+    <w:lvl w:ilvl="6" w:tplc="04090001" w:tentative="1">
+      <w:start w:val="1"/>
+      <w:numFmt w:val="bullet"/>
+      <w:lvlText w:val=""/>
+      <w:lvlJc w:val="left"/>
+      <w:pPr>
+        <w:ind w:left="4680" w:hanging="360"/>
+      </w:pPr>
+      <w:rPr>
+        <w:rFonts w:ascii="Symbol" w:hAnsi="Symbol" w:hint="default"/>
+      </w:rPr>
+    </w:lvl>
+    <w:lvl w:ilvl="7" w:tplc="04090003" w:tentative="1">
+      <w:start w:val="1"/>
+      <w:numFmt w:val="bullet"/>
+      <w:lvlText w:val="o"/>
+      <w:lvlJc w:val="left"/>
+      <w:pPr>
+        <w:ind w:left="5400" w:hanging="360"/>
+      </w:pPr>
+      <w:rPr>
+        <w:rFonts w:ascii="Courier New" w:hAnsi="Courier New" w:cs="Courier New" w:hint="default"/>
+      </w:rPr>
+    </w:lvl>
+    <w:lvl w:ilvl="8" w:tplc="04090005" w:tentative="1">
+      <w:start w:val="1"/>
+      <w:numFmt w:val="bullet"/>
+      <w:lvlText w:val=""/>
+      <w:lvlJc w:val="left"/>
+      <w:pPr>
+        <w:ind w:left="6120" w:hanging="360"/>
+      </w:pPr>
+      <w:rPr>
+        <w:rFonts w:ascii="Wingdings" w:hAnsi="Wingdings" w:hint="default"/>
+      </w:rPr>
+    </w:lvl>
+  </w:abstractNum>
+  <w:abstractNum w:abstractNumId="2" w15:restartNumberingAfterBreak="0">
     <w:nsid w:val="31781128"/>
     <w:multiLevelType w:val="hybridMultilevel"/>
     <w:tmpl w:val="A426D7AC"/>
@@ -788,7 +1469,120 @@
       </w:rPr>
     </w:lvl>
   </w:abstractNum>
-  <w:abstractNum w:abstractNumId="2" w15:restartNumberingAfterBreak="0">
+  <w:abstractNum w:abstractNumId="3" w15:restartNumberingAfterBreak="0">
+    <w:nsid w:val="34DC2790"/>
+    <w:multiLevelType w:val="hybridMultilevel"/>
+    <w:tmpl w:val="16529B8C"/>
+    <w:lvl w:ilvl="0" w:tplc="04090001">
+      <w:start w:val="1"/>
+      <w:numFmt w:val="bullet"/>
+      <w:lvlText w:val=""/>
+      <w:lvlJc w:val="left"/>
+      <w:pPr>
+        <w:ind w:left="360" w:hanging="360"/>
+      </w:pPr>
+      <w:rPr>
+        <w:rFonts w:ascii="Symbol" w:hAnsi="Symbol" w:hint="default"/>
+      </w:rPr>
+    </w:lvl>
+    <w:lvl w:ilvl="1" w:tplc="04090003" w:tentative="1">
+      <w:start w:val="1"/>
+      <w:numFmt w:val="bullet"/>
+      <w:lvlText w:val="o"/>
+      <w:lvlJc w:val="left"/>
+      <w:pPr>
+        <w:ind w:left="1080" w:hanging="360"/>
+      </w:pPr>
+      <w:rPr>
+        <w:rFonts w:ascii="Courier New" w:hAnsi="Courier New" w:cs="Courier New" w:hint="default"/>
+      </w:rPr>
+    </w:lvl>
+    <w:lvl w:ilvl="2" w:tplc="04090005" w:tentative="1">
+      <w:start w:val="1"/>
+      <w:numFmt w:val="bullet"/>
+      <w:lvlText w:val=""/>
+      <w:lvlJc w:val="left"/>
+      <w:pPr>
+        <w:ind w:left="1800" w:hanging="360"/>
+      </w:pPr>
+      <w:rPr>
+        <w:rFonts w:ascii="Wingdings" w:hAnsi="Wingdings" w:hint="default"/>
+      </w:rPr>
+    </w:lvl>
+    <w:lvl w:ilvl="3" w:tplc="04090001" w:tentative="1">
+      <w:start w:val="1"/>
+      <w:numFmt w:val="bullet"/>
+      <w:lvlText w:val=""/>
+      <w:lvlJc w:val="left"/>
+      <w:pPr>
+        <w:ind w:left="2520" w:hanging="360"/>
+      </w:pPr>
+      <w:rPr>
+        <w:rFonts w:ascii="Symbol" w:hAnsi="Symbol" w:hint="default"/>
+      </w:rPr>
+    </w:lvl>
+    <w:lvl w:ilvl="4" w:tplc="04090003" w:tentative="1">
+      <w:start w:val="1"/>
+      <w:numFmt w:val="bullet"/>
+      <w:lvlText w:val="o"/>
+      <w:lvlJc w:val="left"/>
+      <w:pPr>
+        <w:ind w:left="3240" w:hanging="360"/>
+      </w:pPr>
+      <w:rPr>
+        <w:rFonts w:ascii="Courier New" w:hAnsi="Courier New" w:cs="Courier New" w:hint="default"/>
+      </w:rPr>
+    </w:lvl>
+    <w:lvl w:ilvl="5" w:tplc="04090005" w:tentative="1">
+      <w:start w:val="1"/>
+      <w:numFmt w:val="bullet"/>
+      <w:lvlText w:val=""/>
+      <w:lvlJc w:val="left"/>
+      <w:pPr>
+        <w:ind w:left="3960" w:hanging="360"/>
+      </w:pPr>
+      <w:rPr>
+        <w:rFonts w:ascii="Wingdings" w:hAnsi="Wingdings" w:hint="default"/>
+      </w:rPr>
+    </w:lvl>
+    <w:lvl w:ilvl="6" w:tplc="04090001" w:tentative="1">
+      <w:start w:val="1"/>
+      <w:numFmt w:val="bullet"/>
+      <w:lvlText w:val=""/>
+      <w:lvlJc w:val="left"/>
+      <w:pPr>
+        <w:ind w:left="4680" w:hanging="360"/>
+      </w:pPr>
+      <w:rPr>
+        <w:rFonts w:ascii="Symbol" w:hAnsi="Symbol" w:hint="default"/>
+      </w:rPr>
+    </w:lvl>
+    <w:lvl w:ilvl="7" w:tplc="04090003" w:tentative="1">
+      <w:start w:val="1"/>
+      <w:numFmt w:val="bullet"/>
+      <w:lvlText w:val="o"/>
+      <w:lvlJc w:val="left"/>
+      <w:pPr>
+        <w:ind w:left="5400" w:hanging="360"/>
+      </w:pPr>
+      <w:rPr>
+        <w:rFonts w:ascii="Courier New" w:hAnsi="Courier New" w:cs="Courier New" w:hint="default"/>
+      </w:rPr>
+    </w:lvl>
+    <w:lvl w:ilvl="8" w:tplc="04090005" w:tentative="1">
+      <w:start w:val="1"/>
+      <w:numFmt w:val="bullet"/>
+      <w:lvlText w:val=""/>
+      <w:lvlJc w:val="left"/>
+      <w:pPr>
+        <w:ind w:left="6120" w:hanging="360"/>
+      </w:pPr>
+      <w:rPr>
+        <w:rFonts w:ascii="Wingdings" w:hAnsi="Wingdings" w:hint="default"/>
+      </w:rPr>
+    </w:lvl>
+  </w:abstractNum>
+  <w:abstractNum w:abstractNumId="4" w15:restartNumberingAfterBreak="0">
     <w:nsid w:val="40E020CD"/>
     <w:multiLevelType w:val="hybridMultilevel"/>
     <w:tmpl w:val="56580418"/>
@@ -874,7 +1668,7 @@
       </w:pPr>
     </w:lvl>
   </w:abstractNum>
-  <w:abstractNum w:abstractNumId="3" w15:restartNumberingAfterBreak="0">
+  <w:abstractNum w:abstractNumId="5" w15:restartNumberingAfterBreak="0">
     <w:nsid w:val="51806A5A"/>
     <w:multiLevelType w:val="hybridMultilevel"/>
     <w:tmpl w:val="AC00F38A"/>
@@ -960,17 +1754,139 @@
       </w:pPr>
     </w:lvl>
   </w:abstractNum>
+  <w:abstractNum w:abstractNumId="6" w15:restartNumberingAfterBreak="0">
+    <w:nsid w:val="68652634"/>
+    <w:multiLevelType w:val="hybridMultilevel"/>
+    <w:tmpl w:val="737CFDC6"/>
+    <w:lvl w:ilvl="0" w:tplc="04090001">
+      <w:start w:val="1"/>
+      <w:numFmt w:val="bullet"/>
+      <w:lvlText w:val=""/>
+      <w:lvlJc w:val="left"/>
+      <w:pPr>
+        <w:ind w:left="360" w:hanging="360"/>
+      </w:pPr>
+      <w:rPr>
+        <w:rFonts w:ascii="Symbol" w:hAnsi="Symbol" w:hint="default"/>
+      </w:rPr>
+    </w:lvl>
+    <w:lvl w:ilvl="1" w:tplc="04090003" w:tentative="1">
+      <w:start w:val="1"/>
+      <w:numFmt w:val="bullet"/>
+      <w:lvlText w:val="o"/>
+      <w:lvlJc w:val="left"/>
+      <w:pPr>
+        <w:ind w:left="1080" w:hanging="360"/>
+      </w:pPr>
+      <w:rPr>
+        <w:rFonts w:ascii="Courier New" w:hAnsi="Courier New" w:cs="Courier New" w:hint="default"/>
+      </w:rPr>
+    </w:lvl>
+    <w:lvl w:ilvl="2" w:tplc="04090005" w:tentative="1">
+      <w:start w:val="1"/>
+      <w:numFmt w:val="bullet"/>
+      <w:lvlText w:val=""/>
+      <w:lvlJc w:val="left"/>
+      <w:pPr>
+        <w:ind w:left="1800" w:hanging="360"/>
+      </w:pPr>
+      <w:rPr>
+        <w:rFonts w:ascii="Wingdings" w:hAnsi="Wingdings" w:hint="default"/>
+      </w:rPr>
+    </w:lvl>
+    <w:lvl w:ilvl="3" w:tplc="04090001" w:tentative="1">
+      <w:start w:val="1"/>
+      <w:numFmt w:val="bullet"/>
+      <w:lvlText w:val=""/>
+      <w:lvlJc w:val="left"/>
+      <w:pPr>
+        <w:ind w:left="2520" w:hanging="360"/>
+      </w:pPr>
+      <w:rPr>
+        <w:rFonts w:ascii="Symbol" w:hAnsi="Symbol" w:hint="default"/>
+      </w:rPr>
+    </w:lvl>
+    <w:lvl w:ilvl="4" w:tplc="04090003" w:tentative="1">
+      <w:start w:val="1"/>
+      <w:numFmt w:val="bullet"/>
+      <w:lvlText w:val="o"/>
+      <w:lvlJc w:val="left"/>
+      <w:pPr>
+        <w:ind w:left="3240" w:hanging="360"/>
+      </w:pPr>
+      <w:rPr>
+        <w:rFonts w:ascii="Courier New" w:hAnsi="Courier New" w:cs="Courier New" w:hint="default"/>
+      </w:rPr>
+    </w:lvl>
+    <w:lvl w:ilvl="5" w:tplc="04090005" w:tentative="1">
+      <w:start w:val="1"/>
+      <w:numFmt w:val="bullet"/>
+      <w:lvlText w:val=""/>
+      <w:lvlJc w:val="left"/>
+      <w:pPr>
+        <w:ind w:left="3960" w:hanging="360"/>
+      </w:pPr>
+      <w:rPr>
+        <w:rFonts w:ascii="Wingdings" w:hAnsi="Wingdings" w:hint="default"/>
+      </w:rPr>
+    </w:lvl>
+    <w:lvl w:ilvl="6" w:tplc="04090001" w:tentative="1">
+      <w:start w:val="1"/>
+      <w:numFmt w:val="bullet"/>
+      <w:lvlText w:val=""/>
+      <w:lvlJc w:val="left"/>
+      <w:pPr>
+        <w:ind w:left="4680" w:hanging="360"/>
+      </w:pPr>
+      <w:rPr>
+        <w:rFonts w:ascii="Symbol" w:hAnsi="Symbol" w:hint="default"/>
+      </w:rPr>
+    </w:lvl>
+    <w:lvl w:ilvl="7" w:tplc="04090003" w:tentative="1">
+      <w:start w:val="1"/>
+      <w:numFmt w:val="bullet"/>
+      <w:lvlText w:val="o"/>
+      <w:lvlJc w:val="left"/>
+      <w:pPr>
+        <w:ind w:left="5400" w:hanging="360"/>
+      </w:pPr>
+      <w:rPr>
+        <w:rFonts w:ascii="Courier New" w:hAnsi="Courier New" w:cs="Courier New" w:hint="default"/>
+      </w:rPr>
+    </w:lvl>
+    <w:lvl w:ilvl="8" w:tplc="04090005" w:tentative="1">
+      <w:start w:val="1"/>
+      <w:numFmt w:val="bullet"/>
+      <w:lvlText w:val=""/>
+      <w:lvlJc w:val="left"/>
+      <w:pPr>
+        <w:ind w:left="6120" w:hanging="360"/>
+      </w:pPr>
+      <w:rPr>
+        <w:rFonts w:ascii="Wingdings" w:hAnsi="Wingdings" w:hint="default"/>
+      </w:rPr>
+    </w:lvl>
+  </w:abstractNum>
   <w:num w:numId="1" w16cid:durableId="684288472">
-    <w:abstractNumId w:val="1"/>
+    <w:abstractNumId w:val="2"/>
   </w:num>
   <w:num w:numId="2" w16cid:durableId="1588032617">
-    <w:abstractNumId w:val="2"/>
+    <w:abstractNumId w:val="4"/>
   </w:num>
   <w:num w:numId="3" w16cid:durableId="1019889527">
-    <w:abstractNumId w:val="3"/>
+    <w:abstractNumId w:val="5"/>
   </w:num>
   <w:num w:numId="4" w16cid:durableId="1457797083">
     <w:abstractNumId w:val="0"/>
+  </w:num>
+  <w:num w:numId="5" w16cid:durableId="1505895010">
+    <w:abstractNumId w:val="3"/>
+  </w:num>
+  <w:num w:numId="6" w16cid:durableId="97525010">
+    <w:abstractNumId w:val="6"/>
+  </w:num>
+  <w:num w:numId="7" w16cid:durableId="173688203">
+    <w:abstractNumId w:val="1"/>
   </w:num>
 </w:numbering>
 </file>
@@ -1483,6 +2399,48 @@
       <w:szCs w:val="26"/>
     </w:rPr>
   </w:style>
+  <w:style w:type="table" w:styleId="TableGrid">
+    <w:name w:val="Table Grid"/>
+    <w:basedOn w:val="TableNormal"/>
+    <w:uiPriority w:val="39"/>
+    <w:rsid w:val="00664C34"/>
+    <w:pPr>
+      <w:spacing w:after="0" w:line="240" w:lineRule="auto"/>
+    </w:pPr>
+    <w:rPr>
+      <w:rFonts w:eastAsiaTheme="minorEastAsia"/>
+      <w:kern w:val="0"/>
+      <w:lang w:eastAsia="en-US"/>
+      <w14:ligatures w14:val="none"/>
+    </w:rPr>
+    <w:tblPr>
+      <w:tblBorders>
+        <w:top w:val="single" w:sz="4" w:space="0" w:color="auto"/>
+        <w:left w:val="single" w:sz="4" w:space="0" w:color="auto"/>
+        <w:bottom w:val="single" w:sz="4" w:space="0" w:color="auto"/>
+        <w:right w:val="single" w:sz="4" w:space="0" w:color="auto"/>
+        <w:insideH w:val="single" w:sz="4" w:space="0" w:color="auto"/>
+        <w:insideV w:val="single" w:sz="4" w:space="0" w:color="auto"/>
+      </w:tblBorders>
+    </w:tblPr>
+  </w:style>
+  <w:style w:type="paragraph" w:customStyle="1" w:styleId="ExtensionPoint">
+    <w:name w:val="Extension Point"/>
+    <w:basedOn w:val="Normal"/>
+    <w:qFormat/>
+    <w:rsid w:val="00664C34"/>
+    <w:pPr>
+      <w:spacing w:after="0" w:line="240" w:lineRule="auto"/>
+    </w:pPr>
+    <w:rPr>
+      <w:rFonts w:eastAsiaTheme="minorEastAsia"/>
+      <w:i/>
+      <w:iCs/>
+      <w:kern w:val="0"/>
+      <w:lang w:eastAsia="en-US"/>
+      <w14:ligatures w14:val="none"/>
+    </w:rPr>
+  </w:style>
 </w:styles>
 </file>
 

</xml_diff>